<commit_message>
Rmarkdown est Amour 2
</commit_message>
<xml_diff>
--- a/rapport_D5C2.docx
+++ b/rapport_D5C2.docx
@@ -65,7 +65,13 @@
         <w:pStyle w:val="FirstParagraph"/>
       </w:pPr>
       <w:r>
-        <w:t xml:space="preserve">Blablabl</w:t>
+        <w:t xml:space="preserve">Le descripteur D5 est…</w:t>
+      </w:r>
+      <w:r>
+        <w:t xml:space="preserve"> </w:t>
+      </w:r>
+      <w:r>
+        <w:t xml:space="preserve">Dans ce rapport, il s’agit d’évaluer le critère C2 de ce descripteur correspondant à…</w:t>
       </w:r>
     </w:p>
     <w:p>
@@ -93,38 +99,28 @@
           <w:rPr>
             <w:rStyle w:val="Hyperlink"/>
           </w:rPr>
-          <w:t xml:space="preserve">http://rmarkdown.rstudio.com</w:t>
+          <w:t xml:space="preserve">http://marine.copernicus.eu/</w:t>
         </w:r>
       </w:hyperlink>
       <w:r>
         <w:t xml:space="preserve">…</w:t>
       </w:r>
+      <w:r>
+        <w:t xml:space="preserve"> </w:t>
+      </w:r>
+      <w:r>
+        <w:t xml:space="preserve">Les concentrations en chlorophylle a sont établies à partir des données satellitales…</w:t>
+      </w:r>
+      <w:r>
+        <w:t xml:space="preserve"> </w:t>
+      </w:r>
+      <w:r>
+        <w:t xml:space="preserve">Période d’étude, résolution des données etc</w:t>
+      </w:r>
     </w:p>
     <w:p>
       <w:pPr>
-        <w:pStyle w:val="SourceCode"/>
-      </w:pPr>
-      <w:r>
-        <w:rPr>
-          <w:rStyle w:val="VerbatimChar"/>
-        </w:rPr>
-        <w:t xml:space="preserve">## Loading required package: sp</w:t>
-      </w:r>
-    </w:p>
-    <w:p>
-      <w:pPr>
-        <w:pStyle w:val="SourceCode"/>
-      </w:pPr>
-      <w:r>
-        <w:rPr>
-          <w:rStyle w:val="VerbatimChar"/>
-        </w:rPr>
-        <w:t xml:space="preserve">## [1] "/home/moi/ifremer/cours_dcsmm/TD"</w:t>
-      </w:r>
-    </w:p>
-    <w:p>
-      <w:pPr>
-        <w:pStyle w:val="FirstParagraph"/>
+        <w:pStyle w:val="BodyText"/>
       </w:pPr>
       <w:r>
         <w:drawing>
@@ -189,25 +185,20 @@
     </w:p>
     <w:p>
       <w:pPr>
-        <w:pStyle w:val="BodyText"/>
-      </w:pPr>
-      <w:r>
-        <w:t xml:space="preserve">Note that the</w:t>
-      </w:r>
-      <w:r>
-        <w:t xml:space="preserve"> </w:t>
-      </w:r>
-      <w:r>
-        <w:rPr>
-          <w:rStyle w:val="VerbatimChar"/>
-        </w:rPr>
-        <w:t xml:space="preserve">echo = FALSE</w:t>
-      </w:r>
-      <w:r>
-        <w:t xml:space="preserve"> </w:t>
-      </w:r>
-      <w:r>
-        <w:t xml:space="preserve">parameter was added to the code chunk to prevent printing of the R code that generated the plot.</w:t>
+        <w:pStyle w:val="Heading2"/>
+      </w:pPr>
+      <w:bookmarkStart w:id="25" w:name="carte-du-bon-état-écologique-de-d5c2"/>
+      <w:r>
+        <w:t xml:space="preserve">Carte du bon état écologique de D5C2</w:t>
+      </w:r>
+      <w:bookmarkEnd w:id="25"/>
+    </w:p>
+    <w:p>
+      <w:pPr>
+        <w:pStyle w:val="FirstParagraph"/>
+      </w:pPr>
+      <w:r>
+        <w:t xml:space="preserve">Seuil, période d’étude, résolution des</w:t>
       </w:r>
     </w:p>
     <w:sectPr/>

</xml_diff>

<commit_message>
Rmarkdown est Amour 3
</commit_message>
<xml_diff>
--- a/rapport_D5C2.docx
+++ b/rapport_D5C2.docx
@@ -185,13 +185,60 @@
     </w:p>
     <w:p>
       <w:pPr>
+        <w:pStyle w:val="BodyText"/>
+      </w:pPr>
+      <w:r>
+        <w:drawing>
+          <wp:inline>
+            <wp:extent cx="4620126" cy="3696101"/>
+            <wp:effectExtent b="0" l="0" r="0" t="0"/>
+            <wp:docPr descr="" title="" id="1" name="Picture"/>
+            <a:graphic>
+              <a:graphicData uri="http://schemas.openxmlformats.org/drawingml/2006/picture">
+                <pic:pic>
+                  <pic:nvPicPr>
+                    <pic:cNvPr descr="rapport_D5C2_files/figure-docx/analyses-1.png" id="0" name="Picture"/>
+                    <pic:cNvPicPr>
+                      <a:picLocks noChangeArrowheads="1" noChangeAspect="1"/>
+                    </pic:cNvPicPr>
+                  </pic:nvPicPr>
+                  <pic:blipFill>
+                    <a:blip r:embed="rId25"/>
+                    <a:stretch>
+                      <a:fillRect/>
+                    </a:stretch>
+                  </pic:blipFill>
+                  <pic:spPr bwMode="auto">
+                    <a:xfrm>
+                      <a:off x="0" y="0"/>
+                      <a:ext cx="4620126" cy="3696101"/>
+                    </a:xfrm>
+                    <a:prstGeom prst="rect">
+                      <a:avLst/>
+                    </a:prstGeom>
+                    <a:noFill/>
+                    <a:ln w="9525">
+                      <a:noFill/>
+                      <a:headEnd/>
+                      <a:tailEnd/>
+                    </a:ln>
+                  </pic:spPr>
+                </pic:pic>
+              </a:graphicData>
+            </a:graphic>
+          </wp:inline>
+        </w:drawing>
+      </w:r>
+    </w:p>
+    <w:p>
+      <w:pPr>
         <w:pStyle w:val="Heading2"/>
       </w:pPr>
-      <w:bookmarkStart w:id="25" w:name="carte-du-bon-état-écologique-de-d5c2"/>
+      <w:bookmarkStart w:id="26" w:name="carte-du-bon-état-écologique-de-d5c2"/>
       <w:r>
         <w:t xml:space="preserve">Carte du bon état écologique de D5C2</w:t>
       </w:r>
-      <w:bookmarkEnd w:id="25"/>
+      <w:bookmarkEnd w:id="26"/>
     </w:p>
     <w:p>
       <w:pPr>

</xml_diff>